<commit_message>
Finished chapter "Dynamische Deadlock Analyse"
</commit_message>
<xml_diff>
--- a/Notizen/Dynamische Deadlock Analyse.docx
+++ b/Notizen/Dynamische Deadlock Analyse.docx
@@ -1063,6 +1063,641 @@
       <w:proofErr w:type="gramEnd"/>
       <w:r>
         <w:t xml:space="preserve">, der vom jeweils anderen Thread bereits gehalten wird. Da dies für beide Threads jedoch nicht möglich ist, resultiert diese Umordnung des Trace in einem Deadlock. </w:t>
+      </w:r>
+    </w:p>
+    <w:p>
+      <w:r>
+        <w:t>Allerdings sagt die Lock-</w:t>
+      </w:r>
+      <w:proofErr w:type="spellStart"/>
+      <w:r>
+        <w:t>Dependency</w:t>
+      </w:r>
+      <w:proofErr w:type="spellEnd"/>
+      <w:r>
+        <w:t xml:space="preserve">-Methode auch häufig </w:t>
+      </w:r>
+      <w:proofErr w:type="spellStart"/>
+      <w:r>
+        <w:t>False</w:t>
+      </w:r>
+      <w:proofErr w:type="spellEnd"/>
+      <w:r>
+        <w:t>-Positives vorher. So wie in dem folgenden Beispiel:</w:t>
+      </w:r>
+    </w:p>
+    <w:p>
+      <w:pPr>
+        <w:pStyle w:val="HTMLVorformatiert"/>
+        <w:pBdr>
+          <w:top w:val="single" w:sz="6" w:space="2" w:color="95ABD0"/>
+          <w:left w:val="single" w:sz="48" w:space="12" w:color="95ABD0"/>
+          <w:bottom w:val="single" w:sz="6" w:space="2" w:color="95ABD0"/>
+          <w:right w:val="single" w:sz="6" w:space="12" w:color="95ABD0"/>
+        </w:pBdr>
+        <w:shd w:val="clear" w:color="auto" w:fill="E4E5E7"/>
+        <w:spacing w:line="422" w:lineRule="atLeast"/>
+        <w:ind w:left="240" w:right="240"/>
+        <w:rPr>
+          <w:rStyle w:val="HTMLCode"/>
+          <w:b/>
+          <w:bCs/>
+          <w:color w:val="00428C"/>
+        </w:rPr>
+      </w:pPr>
+      <w:r>
+        <w:rPr>
+          <w:rStyle w:val="HTMLCode"/>
+          <w:b/>
+          <w:bCs/>
+          <w:color w:val="00428C"/>
+        </w:rPr>
+        <w:t xml:space="preserve">    T1         T2</w:t>
+      </w:r>
+    </w:p>
+    <w:p>
+      <w:pPr>
+        <w:pStyle w:val="HTMLVorformatiert"/>
+        <w:pBdr>
+          <w:top w:val="single" w:sz="6" w:space="2" w:color="95ABD0"/>
+          <w:left w:val="single" w:sz="48" w:space="12" w:color="95ABD0"/>
+          <w:bottom w:val="single" w:sz="6" w:space="2" w:color="95ABD0"/>
+          <w:right w:val="single" w:sz="6" w:space="12" w:color="95ABD0"/>
+        </w:pBdr>
+        <w:shd w:val="clear" w:color="auto" w:fill="E4E5E7"/>
+        <w:spacing w:line="422" w:lineRule="atLeast"/>
+        <w:ind w:left="240" w:right="240"/>
+        <w:rPr>
+          <w:rStyle w:val="HTMLCode"/>
+          <w:b/>
+          <w:bCs/>
+          <w:color w:val="00428C"/>
+        </w:rPr>
+      </w:pPr>
+    </w:p>
+    <w:p>
+      <w:pPr>
+        <w:pStyle w:val="HTMLVorformatiert"/>
+        <w:pBdr>
+          <w:top w:val="single" w:sz="6" w:space="2" w:color="95ABD0"/>
+          <w:left w:val="single" w:sz="48" w:space="12" w:color="95ABD0"/>
+          <w:bottom w:val="single" w:sz="6" w:space="2" w:color="95ABD0"/>
+          <w:right w:val="single" w:sz="6" w:space="12" w:color="95ABD0"/>
+        </w:pBdr>
+        <w:shd w:val="clear" w:color="auto" w:fill="E4E5E7"/>
+        <w:spacing w:line="422" w:lineRule="atLeast"/>
+        <w:ind w:left="240" w:right="240"/>
+        <w:rPr>
+          <w:rStyle w:val="HTMLCode"/>
+          <w:b/>
+          <w:bCs/>
+          <w:color w:val="00428C"/>
+        </w:rPr>
+      </w:pPr>
+      <w:r>
+        <w:rPr>
+          <w:rStyle w:val="HTMLCode"/>
+          <w:b/>
+          <w:bCs/>
+          <w:color w:val="00428C"/>
+        </w:rPr>
+        <w:t xml:space="preserve">1.  </w:t>
+      </w:r>
+      <w:proofErr w:type="spellStart"/>
+      <w:r>
+        <w:rPr>
+          <w:rStyle w:val="HTMLCode"/>
+          <w:b/>
+          <w:bCs/>
+          <w:color w:val="00428C"/>
+        </w:rPr>
+        <w:t>acq</w:t>
+      </w:r>
+      <w:proofErr w:type="spellEnd"/>
+      <w:r>
+        <w:rPr>
+          <w:rStyle w:val="HTMLCode"/>
+          <w:b/>
+          <w:bCs/>
+          <w:color w:val="00428C"/>
+        </w:rPr>
+        <w:t>(y)</w:t>
+      </w:r>
+    </w:p>
+    <w:p>
+      <w:pPr>
+        <w:pStyle w:val="HTMLVorformatiert"/>
+        <w:pBdr>
+          <w:top w:val="single" w:sz="6" w:space="2" w:color="95ABD0"/>
+          <w:left w:val="single" w:sz="48" w:space="12" w:color="95ABD0"/>
+          <w:bottom w:val="single" w:sz="6" w:space="2" w:color="95ABD0"/>
+          <w:right w:val="single" w:sz="6" w:space="12" w:color="95ABD0"/>
+        </w:pBdr>
+        <w:shd w:val="clear" w:color="auto" w:fill="E4E5E7"/>
+        <w:spacing w:line="422" w:lineRule="atLeast"/>
+        <w:ind w:left="240" w:right="240"/>
+        <w:rPr>
+          <w:rStyle w:val="HTMLCode"/>
+          <w:b/>
+          <w:bCs/>
+          <w:color w:val="00428C"/>
+        </w:rPr>
+      </w:pPr>
+      <w:r>
+        <w:rPr>
+          <w:rStyle w:val="HTMLCode"/>
+          <w:b/>
+          <w:bCs/>
+          <w:color w:val="00428C"/>
+        </w:rPr>
+        <w:t xml:space="preserve">2.  </w:t>
+      </w:r>
+      <w:proofErr w:type="spellStart"/>
+      <w:r>
+        <w:rPr>
+          <w:rStyle w:val="HTMLCode"/>
+          <w:b/>
+          <w:bCs/>
+          <w:color w:val="00428C"/>
+        </w:rPr>
+        <w:t>acq</w:t>
+      </w:r>
+      <w:proofErr w:type="spellEnd"/>
+      <w:r>
+        <w:rPr>
+          <w:rStyle w:val="HTMLCode"/>
+          <w:b/>
+          <w:bCs/>
+          <w:color w:val="00428C"/>
+        </w:rPr>
+        <w:t>(x)</w:t>
+      </w:r>
+    </w:p>
+    <w:p>
+      <w:pPr>
+        <w:pStyle w:val="HTMLVorformatiert"/>
+        <w:pBdr>
+          <w:top w:val="single" w:sz="6" w:space="2" w:color="95ABD0"/>
+          <w:left w:val="single" w:sz="48" w:space="12" w:color="95ABD0"/>
+          <w:bottom w:val="single" w:sz="6" w:space="2" w:color="95ABD0"/>
+          <w:right w:val="single" w:sz="6" w:space="12" w:color="95ABD0"/>
+        </w:pBdr>
+        <w:shd w:val="clear" w:color="auto" w:fill="E4E5E7"/>
+        <w:spacing w:line="422" w:lineRule="atLeast"/>
+        <w:ind w:left="240" w:right="240"/>
+        <w:rPr>
+          <w:rStyle w:val="HTMLCode"/>
+          <w:b/>
+          <w:bCs/>
+          <w:color w:val="00428C"/>
+          <w:lang w:val="en-US"/>
+        </w:rPr>
+      </w:pPr>
+      <w:r>
+        <w:rPr>
+          <w:rStyle w:val="HTMLCode"/>
+          <w:b/>
+          <w:bCs/>
+          <w:color w:val="00428C"/>
+          <w:lang w:val="en-US"/>
+        </w:rPr>
+        <w:t xml:space="preserve">3.  </w:t>
+      </w:r>
+      <w:proofErr w:type="spellStart"/>
+      <w:r>
+        <w:rPr>
+          <w:rStyle w:val="HTMLCode"/>
+          <w:b/>
+          <w:bCs/>
+          <w:color w:val="00428C"/>
+          <w:lang w:val="en-US"/>
+        </w:rPr>
+        <w:t>rel</w:t>
+      </w:r>
+      <w:proofErr w:type="spellEnd"/>
+      <w:r>
+        <w:rPr>
+          <w:rStyle w:val="HTMLCode"/>
+          <w:b/>
+          <w:bCs/>
+          <w:color w:val="00428C"/>
+          <w:lang w:val="en-US"/>
+        </w:rPr>
+        <w:t>(x)</w:t>
+      </w:r>
+    </w:p>
+    <w:p>
+      <w:pPr>
+        <w:pStyle w:val="HTMLVorformatiert"/>
+        <w:pBdr>
+          <w:top w:val="single" w:sz="6" w:space="2" w:color="95ABD0"/>
+          <w:left w:val="single" w:sz="48" w:space="12" w:color="95ABD0"/>
+          <w:bottom w:val="single" w:sz="6" w:space="2" w:color="95ABD0"/>
+          <w:right w:val="single" w:sz="6" w:space="12" w:color="95ABD0"/>
+        </w:pBdr>
+        <w:shd w:val="clear" w:color="auto" w:fill="E4E5E7"/>
+        <w:spacing w:line="422" w:lineRule="atLeast"/>
+        <w:ind w:left="240" w:right="240"/>
+        <w:rPr>
+          <w:rStyle w:val="HTMLCode"/>
+          <w:b/>
+          <w:bCs/>
+          <w:color w:val="00428C"/>
+          <w:lang w:val="en-US"/>
+        </w:rPr>
+      </w:pPr>
+      <w:r>
+        <w:rPr>
+          <w:rStyle w:val="HTMLCode"/>
+          <w:b/>
+          <w:bCs/>
+          <w:color w:val="00428C"/>
+          <w:lang w:val="en-US"/>
+        </w:rPr>
+        <w:t xml:space="preserve">4.  </w:t>
+      </w:r>
+      <w:proofErr w:type="spellStart"/>
+      <w:r>
+        <w:rPr>
+          <w:rStyle w:val="HTMLCode"/>
+          <w:b/>
+          <w:bCs/>
+          <w:color w:val="00428C"/>
+          <w:lang w:val="en-US"/>
+        </w:rPr>
+        <w:t>rel</w:t>
+      </w:r>
+      <w:proofErr w:type="spellEnd"/>
+      <w:r>
+        <w:rPr>
+          <w:rStyle w:val="HTMLCode"/>
+          <w:b/>
+          <w:bCs/>
+          <w:color w:val="00428C"/>
+          <w:lang w:val="en-US"/>
+        </w:rPr>
+        <w:t>(y)</w:t>
+      </w:r>
+    </w:p>
+    <w:p>
+      <w:pPr>
+        <w:pStyle w:val="HTMLVorformatiert"/>
+        <w:pBdr>
+          <w:top w:val="single" w:sz="6" w:space="2" w:color="95ABD0"/>
+          <w:left w:val="single" w:sz="48" w:space="12" w:color="95ABD0"/>
+          <w:bottom w:val="single" w:sz="6" w:space="2" w:color="95ABD0"/>
+          <w:right w:val="single" w:sz="6" w:space="12" w:color="95ABD0"/>
+        </w:pBdr>
+        <w:shd w:val="clear" w:color="auto" w:fill="E4E5E7"/>
+        <w:spacing w:line="422" w:lineRule="atLeast"/>
+        <w:ind w:left="240" w:right="240"/>
+        <w:rPr>
+          <w:rStyle w:val="HTMLCode"/>
+          <w:b/>
+          <w:bCs/>
+          <w:color w:val="00428C"/>
+          <w:lang w:val="en-US"/>
+        </w:rPr>
+      </w:pPr>
+      <w:r>
+        <w:rPr>
+          <w:rStyle w:val="HTMLCode"/>
+          <w:b/>
+          <w:bCs/>
+          <w:color w:val="00428C"/>
+          <w:lang w:val="en-US"/>
+        </w:rPr>
+        <w:t xml:space="preserve">5.  </w:t>
+      </w:r>
+      <w:proofErr w:type="spellStart"/>
+      <w:r>
+        <w:rPr>
+          <w:rStyle w:val="HTMLCode"/>
+          <w:b/>
+          <w:bCs/>
+          <w:color w:val="00428C"/>
+          <w:lang w:val="en-US"/>
+        </w:rPr>
+        <w:t>acq</w:t>
+      </w:r>
+      <w:proofErr w:type="spellEnd"/>
+      <w:r>
+        <w:rPr>
+          <w:rStyle w:val="HTMLCode"/>
+          <w:b/>
+          <w:bCs/>
+          <w:color w:val="00428C"/>
+          <w:lang w:val="en-US"/>
+        </w:rPr>
+        <w:t>(x)</w:t>
+      </w:r>
+    </w:p>
+    <w:p>
+      <w:pPr>
+        <w:pStyle w:val="HTMLVorformatiert"/>
+        <w:pBdr>
+          <w:top w:val="single" w:sz="6" w:space="2" w:color="95ABD0"/>
+          <w:left w:val="single" w:sz="48" w:space="12" w:color="95ABD0"/>
+          <w:bottom w:val="single" w:sz="6" w:space="2" w:color="95ABD0"/>
+          <w:right w:val="single" w:sz="6" w:space="12" w:color="95ABD0"/>
+        </w:pBdr>
+        <w:shd w:val="clear" w:color="auto" w:fill="E4E5E7"/>
+        <w:spacing w:line="422" w:lineRule="atLeast"/>
+        <w:ind w:left="240" w:right="240"/>
+        <w:rPr>
+          <w:rStyle w:val="HTMLCode"/>
+          <w:b/>
+          <w:bCs/>
+          <w:color w:val="00428C"/>
+          <w:lang w:val="en-US"/>
+        </w:rPr>
+      </w:pPr>
+      <w:r>
+        <w:rPr>
+          <w:rStyle w:val="HTMLCode"/>
+          <w:b/>
+          <w:bCs/>
+          <w:color w:val="00428C"/>
+          <w:lang w:val="en-US"/>
+        </w:rPr>
+        <w:t xml:space="preserve">6.  </w:t>
+      </w:r>
+      <w:proofErr w:type="spellStart"/>
+      <w:r>
+        <w:rPr>
+          <w:rStyle w:val="HTMLCode"/>
+          <w:b/>
+          <w:bCs/>
+          <w:color w:val="00428C"/>
+          <w:lang w:val="en-US"/>
+        </w:rPr>
+        <w:t>acq</w:t>
+      </w:r>
+      <w:proofErr w:type="spellEnd"/>
+      <w:r>
+        <w:rPr>
+          <w:rStyle w:val="HTMLCode"/>
+          <w:b/>
+          <w:bCs/>
+          <w:color w:val="00428C"/>
+          <w:lang w:val="en-US"/>
+        </w:rPr>
+        <w:t>(y)</w:t>
+      </w:r>
+    </w:p>
+    <w:p>
+      <w:pPr>
+        <w:pStyle w:val="HTMLVorformatiert"/>
+        <w:pBdr>
+          <w:top w:val="single" w:sz="6" w:space="2" w:color="95ABD0"/>
+          <w:left w:val="single" w:sz="48" w:space="12" w:color="95ABD0"/>
+          <w:bottom w:val="single" w:sz="6" w:space="2" w:color="95ABD0"/>
+          <w:right w:val="single" w:sz="6" w:space="12" w:color="95ABD0"/>
+        </w:pBdr>
+        <w:shd w:val="clear" w:color="auto" w:fill="E4E5E7"/>
+        <w:spacing w:line="422" w:lineRule="atLeast"/>
+        <w:ind w:left="240" w:right="240"/>
+        <w:rPr>
+          <w:rStyle w:val="HTMLCode"/>
+          <w:b/>
+          <w:bCs/>
+          <w:color w:val="00428C"/>
+          <w:lang w:val="en-US"/>
+        </w:rPr>
+      </w:pPr>
+      <w:r>
+        <w:rPr>
+          <w:rStyle w:val="HTMLCode"/>
+          <w:b/>
+          <w:bCs/>
+          <w:color w:val="00428C"/>
+          <w:lang w:val="en-US"/>
+        </w:rPr>
+        <w:t xml:space="preserve">7.  </w:t>
+      </w:r>
+      <w:proofErr w:type="spellStart"/>
+      <w:r>
+        <w:rPr>
+          <w:rStyle w:val="HTMLCode"/>
+          <w:b/>
+          <w:bCs/>
+          <w:color w:val="00428C"/>
+          <w:lang w:val="en-US"/>
+        </w:rPr>
+        <w:t>rel</w:t>
+      </w:r>
+      <w:proofErr w:type="spellEnd"/>
+      <w:r>
+        <w:rPr>
+          <w:rStyle w:val="HTMLCode"/>
+          <w:b/>
+          <w:bCs/>
+          <w:color w:val="00428C"/>
+          <w:lang w:val="en-US"/>
+        </w:rPr>
+        <w:t>(y)</w:t>
+      </w:r>
+    </w:p>
+    <w:p>
+      <w:pPr>
+        <w:pStyle w:val="HTMLVorformatiert"/>
+        <w:pBdr>
+          <w:top w:val="single" w:sz="6" w:space="2" w:color="95ABD0"/>
+          <w:left w:val="single" w:sz="48" w:space="12" w:color="95ABD0"/>
+          <w:bottom w:val="single" w:sz="6" w:space="2" w:color="95ABD0"/>
+          <w:right w:val="single" w:sz="6" w:space="12" w:color="95ABD0"/>
+        </w:pBdr>
+        <w:shd w:val="clear" w:color="auto" w:fill="E4E5E7"/>
+        <w:spacing w:line="422" w:lineRule="atLeast"/>
+        <w:ind w:left="240" w:right="240"/>
+        <w:rPr>
+          <w:b/>
+          <w:bCs/>
+          <w:color w:val="00428C"/>
+          <w:sz w:val="35"/>
+          <w:szCs w:val="35"/>
+          <w:lang w:val="en-US"/>
+        </w:rPr>
+      </w:pPr>
+      <w:r>
+        <w:rPr>
+          <w:rStyle w:val="HTMLCode"/>
+          <w:b/>
+          <w:bCs/>
+          <w:color w:val="00428C"/>
+          <w:lang w:val="en-US"/>
+        </w:rPr>
+        <w:t xml:space="preserve">8.  </w:t>
+      </w:r>
+      <w:proofErr w:type="spellStart"/>
+      <w:r>
+        <w:rPr>
+          <w:rStyle w:val="HTMLCode"/>
+          <w:b/>
+          <w:bCs/>
+          <w:color w:val="00428C"/>
+          <w:lang w:val="en-US"/>
+        </w:rPr>
+        <w:t>rel</w:t>
+      </w:r>
+      <w:proofErr w:type="spellEnd"/>
+      <w:r>
+        <w:rPr>
+          <w:rStyle w:val="HTMLCode"/>
+          <w:b/>
+          <w:bCs/>
+          <w:color w:val="00428C"/>
+          <w:lang w:val="en-US"/>
+        </w:rPr>
+        <w:t>(x)</w:t>
+      </w:r>
+    </w:p>
+    <w:p>
+      <w:pPr>
+        <w:rPr>
+          <w:lang w:val="en-US"/>
+        </w:rPr>
+      </w:pPr>
+    </w:p>
+    <w:p>
+      <w:r>
+        <w:t>Hier werden alle Reservierung</w:t>
+      </w:r>
+      <w:r>
+        <w:t>en und Freigaben der Ressourcen innerhalb von T1 ausgeführt. T2 benötigt keine Ressourcen, die zu reservieren wären. Aus dem obigen Trace resultiert der gleiche Lock-Graph wie schon im ersten Trace:</w:t>
+      </w:r>
+    </w:p>
+    <w:p>
+      <w:pPr>
+        <w:pStyle w:val="HTMLVorformatiert"/>
+        <w:pBdr>
+          <w:top w:val="single" w:sz="6" w:space="2" w:color="95ABD0"/>
+          <w:left w:val="single" w:sz="48" w:space="12" w:color="95ABD0"/>
+          <w:bottom w:val="single" w:sz="6" w:space="2" w:color="95ABD0"/>
+          <w:right w:val="single" w:sz="6" w:space="12" w:color="95ABD0"/>
+        </w:pBdr>
+        <w:shd w:val="clear" w:color="auto" w:fill="E4E5E7"/>
+        <w:spacing w:line="422" w:lineRule="atLeast"/>
+        <w:ind w:left="240" w:right="240"/>
+        <w:rPr>
+          <w:rStyle w:val="HTMLCode"/>
+          <w:b/>
+          <w:bCs/>
+          <w:color w:val="00428C"/>
+          <w:lang w:val="en-US"/>
+        </w:rPr>
+      </w:pPr>
+      <w:r>
+        <w:rPr>
+          <w:rStyle w:val="HTMLCode"/>
+          <w:b/>
+          <w:bCs/>
+          <w:color w:val="00428C"/>
+        </w:rPr>
+        <w:t xml:space="preserve">  </w:t>
+      </w:r>
+      <w:r>
+        <w:rPr>
+          <w:rStyle w:val="HTMLCode"/>
+          <w:b/>
+          <w:bCs/>
+          <w:color w:val="00428C"/>
+          <w:lang w:val="en-US"/>
+        </w:rPr>
+        <w:t>y -&gt; x</w:t>
+      </w:r>
+    </w:p>
+    <w:p>
+      <w:pPr>
+        <w:pStyle w:val="HTMLVorformatiert"/>
+        <w:pBdr>
+          <w:top w:val="single" w:sz="6" w:space="2" w:color="95ABD0"/>
+          <w:left w:val="single" w:sz="48" w:space="12" w:color="95ABD0"/>
+          <w:bottom w:val="single" w:sz="6" w:space="2" w:color="95ABD0"/>
+          <w:right w:val="single" w:sz="6" w:space="12" w:color="95ABD0"/>
+        </w:pBdr>
+        <w:shd w:val="clear" w:color="auto" w:fill="E4E5E7"/>
+        <w:spacing w:line="422" w:lineRule="atLeast"/>
+        <w:ind w:left="240" w:right="240"/>
+        <w:rPr>
+          <w:b/>
+          <w:bCs/>
+          <w:color w:val="00428C"/>
+          <w:sz w:val="35"/>
+          <w:szCs w:val="35"/>
+          <w:lang w:val="en-US"/>
+        </w:rPr>
+      </w:pPr>
+      <w:r>
+        <w:rPr>
+          <w:rStyle w:val="HTMLCode"/>
+          <w:b/>
+          <w:bCs/>
+          <w:color w:val="00428C"/>
+          <w:lang w:val="en-US"/>
+        </w:rPr>
+        <w:t xml:space="preserve">  x -&gt; y</w:t>
+      </w:r>
+    </w:p>
+    <w:p>
+      <w:pPr>
+        <w:rPr>
+          <w:lang w:val="en-US"/>
+        </w:rPr>
+      </w:pPr>
+    </w:p>
+    <w:p>
+      <w:r>
+        <w:t xml:space="preserve">Da </w:t>
+      </w:r>
+      <w:r>
+        <w:t>in diesem Lock-Graph ein Zyklus steckt sagt die Lock-</w:t>
+      </w:r>
+      <w:proofErr w:type="spellStart"/>
+      <w:r>
+        <w:t>Dependency</w:t>
+      </w:r>
+      <w:proofErr w:type="spellEnd"/>
+      <w:r>
+        <w:t>-Methode wieder einen Deadlock vorher. Dieser kann in der Realität</w:t>
+      </w:r>
+      <w:r>
+        <w:t xml:space="preserve"> </w:t>
+      </w:r>
+      <w:r>
+        <w:t>jedoch niemals auftreten, da</w:t>
+      </w:r>
+      <w:r>
+        <w:t xml:space="preserve"> nur T1 Ressourcen reserviert und freigibt.</w:t>
+      </w:r>
+    </w:p>
+    <w:p>
+      <w:r>
+        <w:t xml:space="preserve">Das Vorhersagen </w:t>
+      </w:r>
+      <w:proofErr w:type="gramStart"/>
+      <w:r>
+        <w:t xml:space="preserve">von </w:t>
+      </w:r>
+      <w:proofErr w:type="spellStart"/>
+      <w:r>
+        <w:t>False</w:t>
+      </w:r>
+      <w:proofErr w:type="spellEnd"/>
+      <w:r>
+        <w:t>-Positives</w:t>
+      </w:r>
+      <w:proofErr w:type="gramEnd"/>
+      <w:r>
+        <w:t xml:space="preserve"> ist problematisch, da Softwareentwickler anschließend viel Zeit mit der Suche und Verhinderung des Deadlocks verbringen würden, ohne dass dieser überhaupt existiert. Aus diesem Grund wurde eine weitere dynamische Analysemethode entwickelt, die keine </w:t>
+      </w:r>
+      <w:proofErr w:type="spellStart"/>
+      <w:r>
+        <w:t>False</w:t>
+      </w:r>
+      <w:proofErr w:type="spellEnd"/>
+      <w:r>
+        <w:t>-Positives vorhersagt und dennoch einen Großteil der potenziellen Deadlocks erkennt. Auf diese Methode wird im nachfolgenden Kapitel eingegangen.</w:t>
       </w:r>
     </w:p>
     <w:p>

</xml_diff>

<commit_message>
Feedback and start of "Sync-preserving Deadlocks"
</commit_message>
<xml_diff>
--- a/Notizen/Dynamische Deadlock Analyse.docx
+++ b/Notizen/Dynamische Deadlock Analyse.docx
@@ -91,10 +91,18 @@
     </w:p>
     <w:p>
       <w:r>
-        <w:t xml:space="preserve">Bei der dynamischen Deadlock-Analyse wird versucht, theoretisch mögliche Deadlocks anhand eines Trace des Programms zu erkennen. </w:t>
-      </w:r>
-      <w:r>
-        <w:t>Genauer gesagt wird versucht, sog. „Deadlock-Patterns“ in einem Trace zu erkennen. Deadlock-Patterns sind Muster, die darauf hindeuten, dass ein Trace einen potenziellen Deadlock enthält. Ein Deadlock-Pattern zu erkennen ist eine notwendige, aber keine hinreichende Bedingung für die Detektion eines Deadlocks. Das bedeutet, dass zwar ein Deadlock-Pattern für die Vorhersage eines Deadlocks vorhanden sein muss, jedoch nicht hinter jedem Deadlock-Pattern ein tatsächlicher Deadlock stehen muss.</w:t>
+        <w:t>Bei der dynamischen Deadlock-Analyse wird versucht, theoretisch mögliche Deadlocks anhand eines Trace des Programms zu erkennen.</w:t>
+      </w:r>
+      <w:r>
+        <w:t xml:space="preserve"> Um einen solchen Trace zu erhalten, muss das zu analysierende Programm zuerst instrumentiert werden. Damit ist gemeint, dass das Programm um Code erweitert wird, der aufzeichnet, in welchem Thread und zu welchem Zeitpunkt ein Mutex reserviert bzw. freigegeben wird.</w:t>
+      </w:r>
+    </w:p>
+    <w:p>
+      <w:r>
+        <w:t xml:space="preserve">Nach der Aufzeichnung des Trace kann dieser dazu verwendet werden </w:t>
+      </w:r>
+      <w:r>
+        <w:t>sog. „Deadlock-Patterns“ zu erkennen. Deadlock-Patterns sind Muster, die darauf hindeuten, dass ein Trace einen potenziellen Deadlock enthält. Ein Deadlock-Pattern zu erkennen ist eine notwendige, aber keine hinreichende Bedingung für die Detektion eines Deadlocks. Das bedeutet, dass zwar ein Deadlock-Pattern für die Vorhersage eines Deadlocks vorhanden sein muss, jedoch nicht hinter jedem Deadlock-Pattern ein tatsächlicher Deadlock stehen muss.</w:t>
       </w:r>
     </w:p>
     <w:p>
@@ -969,7 +977,11 @@
       </w:r>
       <w:proofErr w:type="spellEnd"/>
       <w:r>
-        <w:t xml:space="preserve"> (release) stehen hier für die Reservierung und die Freigabe eines Mutexes. Es ist zu sehen, dass Thread T1 erst y und dann x reserviert. Unser Graph bekommt dadurch die Knoten x und y, sowie eine Kante von y nach x. In Thread T2 wird erst x und dann y reserviert. Wir haben also wieder die Knoten x und y, die aber bereits in unserem Lock-Graph existieren. Hinzu kommt aber eine Kante von x nach y, da T2 x bereits hält, bevor y reserviert wird. Daraus ergibt sich der folgende Lock-Graph:</w:t>
+        <w:t xml:space="preserve"> (release) stehen hier für die Reservierung und die Freigabe eines Mutexes. Es ist zu sehen, dass Thread T1 erst y und dann x reserviert. Unser Graph bekommt </w:t>
+      </w:r>
+      <w:r>
+        <w:lastRenderedPageBreak/>
+        <w:t>dadurch die Knoten x und y, sowie eine Kante von y nach x. In Thread T2 wird erst x und dann y reserviert. Wir haben also wieder die Knoten x und y, die aber bereits in unserem Lock-Graph existieren. Hinzu kommt aber eine Kante von x nach y, da T2 x bereits hält, bevor y reserviert wird. Daraus ergibt sich der folgende Lock-Graph:</w:t>
       </w:r>
     </w:p>
     <w:p>
@@ -998,7 +1010,6 @@
           <w:bCs/>
           <w:color w:val="00428C"/>
         </w:rPr>
-        <w:lastRenderedPageBreak/>
         <w:t xml:space="preserve">  y -&gt; x</w:t>
       </w:r>
     </w:p>
@@ -1201,14 +1212,16 @@
           <w:b/>
           <w:bCs/>
           <w:color w:val="00428C"/>
-        </w:rPr>
-      </w:pPr>
-      <w:r>
-        <w:rPr>
-          <w:rStyle w:val="HTMLCode"/>
-          <w:b/>
-          <w:bCs/>
-          <w:color w:val="00428C"/>
+          <w:lang w:val="en-US"/>
+        </w:rPr>
+      </w:pPr>
+      <w:r>
+        <w:rPr>
+          <w:rStyle w:val="HTMLCode"/>
+          <w:b/>
+          <w:bCs/>
+          <w:color w:val="00428C"/>
+          <w:lang w:val="en-US"/>
         </w:rPr>
         <w:t xml:space="preserve">2.  </w:t>
       </w:r>
@@ -1219,6 +1232,7 @@
           <w:b/>
           <w:bCs/>
           <w:color w:val="00428C"/>
+          <w:lang w:val="en-US"/>
         </w:rPr>
         <w:t>acq</w:t>
       </w:r>
@@ -1229,6 +1243,7 @@
           <w:b/>
           <w:bCs/>
           <w:color w:val="00428C"/>
+          <w:lang w:val="en-US"/>
         </w:rPr>
         <w:t>(x)</w:t>
       </w:r>
@@ -1516,16 +1531,14 @@
           <w:color w:val="00428C"/>
           <w:sz w:val="35"/>
           <w:szCs w:val="35"/>
-          <w:lang w:val="en-US"/>
-        </w:rPr>
-      </w:pPr>
-      <w:r>
-        <w:rPr>
-          <w:rStyle w:val="HTMLCode"/>
-          <w:b/>
-          <w:bCs/>
-          <w:color w:val="00428C"/>
-          <w:lang w:val="en-US"/>
+        </w:rPr>
+      </w:pPr>
+      <w:r>
+        <w:rPr>
+          <w:rStyle w:val="HTMLCode"/>
+          <w:b/>
+          <w:bCs/>
+          <w:color w:val="00428C"/>
         </w:rPr>
         <w:t xml:space="preserve">8.  </w:t>
       </w:r>
@@ -1536,7 +1549,6 @@
           <w:b/>
           <w:bCs/>
           <w:color w:val="00428C"/>
-          <w:lang w:val="en-US"/>
         </w:rPr>
         <w:t>rel</w:t>
       </w:r>
@@ -1547,18 +1559,11 @@
           <w:b/>
           <w:bCs/>
           <w:color w:val="00428C"/>
-          <w:lang w:val="en-US"/>
         </w:rPr>
         <w:t>(x)</w:t>
       </w:r>
     </w:p>
-    <w:p>
-      <w:pPr>
-        <w:rPr>
-          <w:lang w:val="en-US"/>
-        </w:rPr>
-      </w:pPr>
-    </w:p>
+    <w:p/>
     <w:p>
       <w:r>
         <w:t>Hier werden alle Reservierung</w:t>
@@ -1584,7 +1589,6 @@
           <w:b/>
           <w:bCs/>
           <w:color w:val="00428C"/>
-          <w:lang w:val="en-US"/>
         </w:rPr>
       </w:pPr>
       <w:r>
@@ -1602,7 +1606,6 @@
           <w:b/>
           <w:bCs/>
           <w:color w:val="00428C"/>
-          <w:lang w:val="en-US"/>
         </w:rPr>
         <w:t>y -&gt; x</w:t>
       </w:r>
@@ -1625,27 +1628,19 @@
           <w:color w:val="00428C"/>
           <w:sz w:val="35"/>
           <w:szCs w:val="35"/>
-          <w:lang w:val="en-US"/>
-        </w:rPr>
-      </w:pPr>
-      <w:r>
-        <w:rPr>
-          <w:rStyle w:val="HTMLCode"/>
-          <w:b/>
-          <w:bCs/>
-          <w:color w:val="00428C"/>
-          <w:lang w:val="en-US"/>
+        </w:rPr>
+      </w:pPr>
+      <w:r>
+        <w:rPr>
+          <w:rStyle w:val="HTMLCode"/>
+          <w:b/>
+          <w:bCs/>
+          <w:color w:val="00428C"/>
         </w:rPr>
         <w:t xml:space="preserve">  x -&gt; y</w:t>
       </w:r>
     </w:p>
-    <w:p>
-      <w:pPr>
-        <w:rPr>
-          <w:lang w:val="en-US"/>
-        </w:rPr>
-      </w:pPr>
-    </w:p>
+    <w:p/>
     <w:p>
       <w:r>
         <w:t xml:space="preserve">Da </w:t>
@@ -1673,6 +1668,7 @@
     </w:p>
     <w:p>
       <w:r>
+        <w:lastRenderedPageBreak/>
         <w:t xml:space="preserve">Das Vorhersagen </w:t>
       </w:r>
       <w:proofErr w:type="gramStart"/>

</xml_diff>